<commit_message>
More Peds research webpage revisions
</commit_message>
<xml_diff>
--- a/WebpageDevelopment/PedsResearchPage.docx
+++ b/WebpageDevelopment/PedsResearchPage.docx
@@ -72,43 +72,34 @@
           <w:sz w:val="21"/>
           <w:szCs w:val="21"/>
         </w:rPr>
-        <w:t xml:space="preserve">multifunctional programs to facilitate intra-departmental research.  </w:t>
-      </w:r>
-      <w:commentRangeStart w:id="0"/>
-      <w:r>
-        <w:rPr>
-          <w:rFonts w:ascii="Helvetica" w:hAnsi="Helvetica"/>
-          <w:color w:val="333333"/>
-          <w:sz w:val="21"/>
-          <w:szCs w:val="21"/>
-        </w:rPr>
-        <w:t xml:space="preserve">The Office of Research Programs </w:t>
-      </w:r>
-      <w:r>
-        <w:rPr>
-          <w:rFonts w:ascii="Helvetica" w:hAnsi="Helvetica"/>
-          <w:color w:val="333333"/>
-          <w:sz w:val="21"/>
-          <w:szCs w:val="21"/>
-        </w:rPr>
-        <w:t>specializes in comprehensive support of regulatory compliance for clinical trials research.</w:t>
-      </w:r>
-      <w:commentRangeEnd w:id="0"/>
-      <w:r>
-        <w:rPr>
-          <w:rStyle w:val="CommentReference"/>
-          <w:rFonts w:asciiTheme="minorHAnsi" w:eastAsiaTheme="minorHAnsi" w:hAnsiTheme="minorHAnsi" w:cstheme="minorBidi"/>
-        </w:rPr>
-        <w:commentReference w:id="0"/>
-      </w:r>
-      <w:r>
-        <w:rPr>
-          <w:rFonts w:ascii="Helvetica" w:hAnsi="Helvetica"/>
-          <w:color w:val="333333"/>
-          <w:sz w:val="21"/>
-          <w:szCs w:val="21"/>
-        </w:rPr>
-        <w:t xml:space="preserve">  The Biomedical and Behavioral Methodology Core (BBMC)</w:t>
+        <w:t xml:space="preserve">multifunctional programs to facilitate intra-departmental research.  The Office of Research Programs </w:t>
+      </w:r>
+      <w:r>
+        <w:rPr>
+          <w:rFonts w:ascii="Helvetica" w:hAnsi="Helvetica"/>
+          <w:color w:val="333333"/>
+          <w:sz w:val="21"/>
+          <w:szCs w:val="21"/>
+        </w:rPr>
+        <w:t xml:space="preserve">specializes in comprehensive support of regulatory compliance </w:t>
+      </w:r>
+      <w:r>
+        <w:rPr>
+          <w:rFonts w:ascii="Helvetica" w:hAnsi="Helvetica"/>
+          <w:color w:val="333333"/>
+          <w:sz w:val="21"/>
+          <w:szCs w:val="21"/>
+        </w:rPr>
+        <w:t xml:space="preserve">and study coordination </w:t>
+      </w:r>
+      <w:r>
+        <w:rPr>
+          <w:rFonts w:ascii="Helvetica" w:hAnsi="Helvetica"/>
+          <w:color w:val="333333"/>
+          <w:sz w:val="21"/>
+          <w:szCs w:val="21"/>
+        </w:rPr>
+        <w:t>for clinical trials research.  The Biomedical and Behavioral Methodology Core (BBMC)</w:t>
       </w:r>
       <w:r>
         <w:rPr>
@@ -167,7 +158,6 @@
           <w:szCs w:val="21"/>
         </w:rPr>
       </w:pPr>
-      <w:commentRangeStart w:id="1"/>
       <w:r>
         <w:rPr>
           <w:rFonts w:ascii="Helvetica" w:hAnsi="Helvetica"/>
@@ -178,14 +168,6 @@
           <w:szCs w:val="21"/>
         </w:rPr>
         <w:t>Office of Research Programs</w:t>
-      </w:r>
-      <w:commentRangeEnd w:id="1"/>
-      <w:r>
-        <w:rPr>
-          <w:rStyle w:val="CommentReference"/>
-          <w:rFonts w:asciiTheme="minorHAnsi" w:eastAsiaTheme="minorHAnsi" w:hAnsiTheme="minorHAnsi" w:cstheme="minorBidi"/>
-        </w:rPr>
-        <w:commentReference w:id="1"/>
       </w:r>
     </w:p>
     <w:p>
@@ -201,15 +183,50 @@
           <w:bdr w:val="none" w:sz="0" w:space="0" w:color="auto" w:frame="1"/>
         </w:rPr>
       </w:pPr>
-      <w:commentRangeStart w:id="2"/>
-      <w:r>
-        <w:rPr>
-          <w:rFonts w:ascii="Helvetica" w:hAnsi="Helvetica"/>
-          <w:color w:val="333333"/>
-          <w:sz w:val="21"/>
-          <w:szCs w:val="21"/>
-        </w:rPr>
-        <w:t>The Office’s mission is to enhance and facilitate Departmental research activities through a coordinated, centralized system leading to increased productivity and revenue from research. It provides a comprehensive array of support services; helps assure compliance with federal regulations and institutional policies and procedures; and coordinates efforts with OUHSC's Office of Research Administration, Institutional Review Board and General Clinical Research Center.</w:t>
+      <w:r>
+        <w:rPr>
+          <w:rFonts w:ascii="Helvetica" w:hAnsi="Helvetica"/>
+          <w:color w:val="333333"/>
+          <w:sz w:val="21"/>
+          <w:szCs w:val="21"/>
+        </w:rPr>
+        <w:t>The Office’s mission is to enhance and facilitate Departmental research activities through a coordinated, centralized system leading to increased productivity and revenue from research. It provides a comprehensive array of support services; helps assure compliance with federal regulations and institutional policies and procedures; and coordinates efforts with OUHSC's Office of Research Administration</w:t>
+      </w:r>
+      <w:r>
+        <w:rPr>
+          <w:rFonts w:ascii="Helvetica" w:hAnsi="Helvetica"/>
+          <w:color w:val="333333"/>
+          <w:sz w:val="21"/>
+          <w:szCs w:val="21"/>
+        </w:rPr>
+        <w:t xml:space="preserve"> and</w:t>
+      </w:r>
+      <w:r>
+        <w:rPr>
+          <w:rFonts w:ascii="Helvetica" w:hAnsi="Helvetica"/>
+          <w:color w:val="333333"/>
+          <w:sz w:val="21"/>
+          <w:szCs w:val="21"/>
+        </w:rPr>
+        <w:t xml:space="preserve"> Institutional Review Board</w:t>
+      </w:r>
+      <w:r>
+        <w:rPr>
+          <w:rFonts w:ascii="Helvetica" w:hAnsi="Helvetica"/>
+          <w:color w:val="333333"/>
+          <w:sz w:val="21"/>
+          <w:szCs w:val="21"/>
+        </w:rPr>
+        <w:t>.</w:t>
+      </w:r>
+      <w:r>
+        <w:rPr>
+          <w:rFonts w:ascii="Helvetica" w:hAnsi="Helvetica"/>
+          <w:color w:val="333333"/>
+          <w:sz w:val="21"/>
+          <w:szCs w:val="21"/>
+        </w:rPr>
+        <w:t xml:space="preserve"> </w:t>
       </w:r>
       <w:r>
         <w:rPr>
@@ -248,7 +265,7 @@
         </w:rPr>
         <w:t xml:space="preserve"> please contact Kathy Redmond by email at </w:t>
       </w:r>
-      <w:hyperlink r:id="rId8" w:history="1">
+      <w:hyperlink r:id="rId6" w:history="1">
         <w:r>
           <w:rPr>
             <w:rStyle w:val="Hyperlink"/>
@@ -269,14 +286,6 @@
           <w:bdr w:val="none" w:sz="0" w:space="0" w:color="auto" w:frame="1"/>
         </w:rPr>
         <w:t xml:space="preserve"> </w:t>
-      </w:r>
-      <w:commentRangeEnd w:id="2"/>
-      <w:r>
-        <w:rPr>
-          <w:rStyle w:val="CommentReference"/>
-          <w:rFonts w:asciiTheme="minorHAnsi" w:eastAsiaTheme="minorHAnsi" w:hAnsiTheme="minorHAnsi" w:cstheme="minorBidi"/>
-        </w:rPr>
-        <w:commentReference w:id="2"/>
       </w:r>
     </w:p>
     <w:p>
@@ -348,7 +357,7 @@
                     <pic:cNvPicPr/>
                   </pic:nvPicPr>
                   <pic:blipFill>
-                    <a:blip r:embed="rId9" cstate="print">
+                    <a:blip r:embed="rId7" cstate="print">
                       <a:extLst>
                         <a:ext uri="{28A0092B-C50C-407E-A947-70E740481C1C}">
                           <a14:useLocalDpi xmlns:a14="http://schemas.microsoft.com/office/drawing/2010/main" val="0"/>
@@ -516,7 +525,18 @@
           <w:sz w:val="21"/>
           <w:szCs w:val="21"/>
         </w:rPr>
-        <w:t xml:space="preserve"> for projects at any stage of development, to include: database design and management, study design and management, manuscript/</w:t>
+        <w:t xml:space="preserve"> for projects at any stage of development, to</w:t>
+      </w:r>
+      <w:bookmarkStart w:id="0" w:name="_GoBack"/>
+      <w:bookmarkEnd w:id="0"/>
+      <w:r>
+        <w:rPr>
+          <w:rFonts w:ascii="Helvetica" w:hAnsi="Helvetica"/>
+          <w:color w:val="333333"/>
+          <w:sz w:val="21"/>
+          <w:szCs w:val="21"/>
+        </w:rPr>
+        <w:t xml:space="preserve"> include: database design and management, study design and management, manuscript/</w:t>
       </w:r>
       <w:r>
         <w:rPr>
@@ -711,7 +731,7 @@
         </w:rPr>
         <w:t xml:space="preserve">at </w:t>
       </w:r>
-      <w:hyperlink r:id="rId10" w:history="1">
+      <w:hyperlink r:id="rId8" w:history="1">
         <w:r>
           <w:rPr>
             <w:rStyle w:val="Hyperlink"/>
@@ -769,7 +789,6 @@
           <w:szCs w:val="21"/>
         </w:rPr>
       </w:pPr>
-      <w:commentRangeStart w:id="3"/>
       <w:r>
         <w:rPr>
           <w:rFonts w:ascii="Helvetica" w:eastAsia="Times New Roman" w:hAnsi="Helvetica" w:cs="Times New Roman"/>
@@ -796,7 +815,7 @@
           <w:szCs w:val="21"/>
         </w:rPr>
       </w:pPr>
-      <w:hyperlink r:id="rId11" w:tooltip="Federal Awards" w:history="1">
+      <w:hyperlink r:id="rId9" w:tooltip="Federal Awards" w:history="1">
         <w:r>
           <w:rPr>
             <w:rFonts w:ascii="Helvetica" w:eastAsia="Times New Roman" w:hAnsi="Helvetica" w:cs="Times New Roman"/>
@@ -828,7 +847,7 @@
           <w:szCs w:val="21"/>
         </w:rPr>
       </w:pPr>
-      <w:hyperlink r:id="rId12" w:tooltip="State Awards" w:history="1">
+      <w:hyperlink r:id="rId10" w:tooltip="State Awards" w:history="1">
         <w:r>
           <w:rPr>
             <w:rFonts w:ascii="Helvetica" w:eastAsia="Times New Roman" w:hAnsi="Helvetica" w:cs="Times New Roman"/>
@@ -860,7 +879,7 @@
           <w:szCs w:val="21"/>
         </w:rPr>
       </w:pPr>
-      <w:hyperlink r:id="rId13" w:tooltip="Foundation and Pharmaceutical Awards" w:history="1">
+      <w:hyperlink r:id="rId11" w:tooltip="Foundation and Pharmaceutical Awards" w:history="1">
         <w:r>
           <w:rPr>
             <w:rFonts w:ascii="Helvetica" w:eastAsia="Times New Roman" w:hAnsi="Helvetica" w:cs="Times New Roman"/>
@@ -875,13 +894,6 @@
           <w:t>Foundation and Pharmaceutical Awards</w:t>
         </w:r>
       </w:hyperlink>
-      <w:commentRangeEnd w:id="3"/>
-      <w:r>
-        <w:rPr>
-          <w:rStyle w:val="CommentReference"/>
-        </w:rPr>
-        <w:commentReference w:id="3"/>
-      </w:r>
     </w:p>
     <w:p>
       <w:pPr>
@@ -889,8 +901,6 @@
         <w:shd w:val="clear" w:color="auto" w:fill="FFFFFF"/>
         <w:spacing w:before="0" w:beforeAutospacing="0" w:after="300" w:afterAutospacing="0" w:line="270" w:lineRule="atLeast"/>
       </w:pPr>
-      <w:bookmarkStart w:id="4" w:name="_GoBack"/>
-      <w:bookmarkEnd w:id="4"/>
     </w:p>
     <w:sectPr>
       <w:pgSz w:w="12240" w:h="15840"/>
@@ -900,93 +910,6 @@
     </w:sectPr>
   </w:body>
 </w:document>
-</file>
-
-<file path=word/comments.xml><?xml version="1.0" encoding="utf-8"?>
-<w:comments xmlns:wpc="http://schemas.microsoft.com/office/word/2010/wordprocessingCanvas" xmlns:mc="http://schemas.openxmlformats.org/markup-compatibility/2006" xmlns:o="urn:schemas-microsoft-com:office:office" xmlns:r="http://schemas.openxmlformats.org/officeDocument/2006/relationships" xmlns:m="http://schemas.openxmlformats.org/officeDocument/2006/math" xmlns:v="urn:schemas-microsoft-com:vml" xmlns:wp14="http://schemas.microsoft.com/office/word/2010/wordprocessingDrawing" xmlns:wp="http://schemas.openxmlformats.org/drawingml/2006/wordprocessingDrawing" xmlns:w10="urn:schemas-microsoft-com:office:word" xmlns:w="http://schemas.openxmlformats.org/wordprocessingml/2006/main" xmlns:w14="http://schemas.microsoft.com/office/word/2010/wordml" xmlns:w15="http://schemas.microsoft.com/office/word/2012/wordml" xmlns:wpg="http://schemas.microsoft.com/office/word/2010/wordprocessingGroup" xmlns:wpi="http://schemas.microsoft.com/office/word/2010/wordprocessingInk" xmlns:wne="http://schemas.microsoft.com/office/word/2006/wordml" xmlns:wps="http://schemas.microsoft.com/office/word/2010/wordprocessingShape" mc:Ignorable="w14 w15 wp14">
-  <w:comment w:id="0" w:author="Bard, David E. (HSC)" w:date="2013-08-21T16:06:00Z" w:initials="BDE(">
-    <w:p>
-      <w:pPr>
-        <w:pStyle w:val="CommentText"/>
-      </w:pPr>
-      <w:r>
-        <w:rPr>
-          <w:rStyle w:val="CommentReference"/>
-        </w:rPr>
-        <w:annotationRef/>
-      </w:r>
-      <w:r>
-        <w:rPr>
-          <w:rStyle w:val="CommentReference"/>
-        </w:rPr>
-        <w:t>This is mostly a placeholder</w:t>
-      </w:r>
-      <w:r>
-        <w:t xml:space="preserve">, Kathy.  Please reword as you see fit. </w:t>
-      </w:r>
-    </w:p>
-  </w:comment>
-  <w:comment w:id="1" w:author="Bard, David E. (HSC)" w:date="2013-08-21T12:52:00Z" w:initials="BDE(">
-    <w:p>
-      <w:pPr>
-        <w:pStyle w:val="CommentText"/>
-      </w:pPr>
-      <w:r>
-        <w:rPr>
-          <w:rStyle w:val="CommentReference"/>
-        </w:rPr>
-        <w:annotationRef/>
-      </w:r>
-      <w:r>
-        <w:t>Is that the official name, Kathy?  This is how it’s listed on the web.</w:t>
-      </w:r>
-      <w:r>
-        <w:t xml:space="preserve">  </w:t>
-      </w:r>
-    </w:p>
-  </w:comment>
-  <w:comment w:id="2" w:author="Bard, David E. (HSC)" w:date="2013-08-21T16:07:00Z" w:initials="BDE(">
-    <w:p>
-      <w:pPr>
-        <w:pStyle w:val="CommentText"/>
-      </w:pPr>
-      <w:r>
-        <w:rPr>
-          <w:rStyle w:val="CommentReference"/>
-        </w:rPr>
-        <w:annotationRef/>
-      </w:r>
-      <w:r>
-        <w:t xml:space="preserve">This is essentially how the ORP is described currently on the webpage. The only difference is I’ve swapped Sana’s name and contact info with yours.  </w:t>
-      </w:r>
-    </w:p>
-  </w:comment>
-  <w:comment w:id="3" w:author="Bard, David E. (HSC)" w:date="2013-08-21T16:09:00Z" w:initials="BDE(">
-    <w:p>
-      <w:pPr>
-        <w:pStyle w:val="CommentText"/>
-      </w:pPr>
-      <w:r>
-        <w:rPr>
-          <w:rStyle w:val="CommentReference"/>
-        </w:rPr>
-        <w:annotationRef/>
-      </w:r>
-      <w:r>
-        <w:t xml:space="preserve">I plan to leave this section as-is.  Do you know who manages the linked files, Kathy?  </w:t>
-      </w:r>
-    </w:p>
-  </w:comment>
-</w:comments>
-</file>
-
-<file path=word/commentsExtended.xml><?xml version="1.0" encoding="utf-8"?>
-<w15:commentsEx xmlns:wpc="http://schemas.microsoft.com/office/word/2010/wordprocessingCanvas" xmlns:mc="http://schemas.openxmlformats.org/markup-compatibility/2006" xmlns:o="urn:schemas-microsoft-com:office:office" xmlns:r="http://schemas.openxmlformats.org/officeDocument/2006/relationships" xmlns:m="http://schemas.openxmlformats.org/officeDocument/2006/math" xmlns:v="urn:schemas-microsoft-com:vml" xmlns:wp14="http://schemas.microsoft.com/office/word/2010/wordprocessingDrawing" xmlns:wp="http://schemas.openxmlformats.org/drawingml/2006/wordprocessingDrawing" xmlns:w10="urn:schemas-microsoft-com:office:word" xmlns:w="http://schemas.openxmlformats.org/wordprocessingml/2006/main" xmlns:w14="http://schemas.microsoft.com/office/word/2010/wordml" xmlns:w15="http://schemas.microsoft.com/office/word/2012/wordml" xmlns:wpg="http://schemas.microsoft.com/office/word/2010/wordprocessingGroup" xmlns:wpi="http://schemas.microsoft.com/office/word/2010/wordprocessingInk" xmlns:wne="http://schemas.microsoft.com/office/word/2006/wordml" xmlns:wps="http://schemas.microsoft.com/office/word/2010/wordprocessingShape" mc:Ignorable="w14 w15 wp14">
-  <w15:commentEx w15:paraId="1F2FFBC7" w15:done="0"/>
-  <w15:commentEx w15:paraId="05178B0E" w15:done="0"/>
-  <w15:commentEx w15:paraId="555E6B93" w15:done="0"/>
-  <w15:commentEx w15:paraId="6ED9638C" w15:done="0"/>
-</w15:commentsEx>
 </file>
 
 <file path=word/numbering.xml><?xml version="1.0" encoding="utf-8"?>
@@ -1144,14 +1067,6 @@
     <w:abstractNumId w:val="0"/>
   </w:num>
 </w:numbering>
-</file>
-
-<file path=word/people.xml><?xml version="1.0" encoding="utf-8"?>
-<w15:people xmlns:wpc="http://schemas.microsoft.com/office/word/2010/wordprocessingCanvas" xmlns:mc="http://schemas.openxmlformats.org/markup-compatibility/2006" xmlns:o="urn:schemas-microsoft-com:office:office" xmlns:r="http://schemas.openxmlformats.org/officeDocument/2006/relationships" xmlns:m="http://schemas.openxmlformats.org/officeDocument/2006/math" xmlns:v="urn:schemas-microsoft-com:vml" xmlns:wp14="http://schemas.microsoft.com/office/word/2010/wordprocessingDrawing" xmlns:wp="http://schemas.openxmlformats.org/drawingml/2006/wordprocessingDrawing" xmlns:w10="urn:schemas-microsoft-com:office:word" xmlns:w="http://schemas.openxmlformats.org/wordprocessingml/2006/main" xmlns:w14="http://schemas.microsoft.com/office/word/2010/wordml" xmlns:w15="http://schemas.microsoft.com/office/word/2012/wordml" xmlns:wpg="http://schemas.microsoft.com/office/word/2010/wordprocessingGroup" xmlns:wpi="http://schemas.microsoft.com/office/word/2010/wordprocessingInk" xmlns:wne="http://schemas.microsoft.com/office/word/2006/wordml" xmlns:wps="http://schemas.microsoft.com/office/word/2010/wordprocessingShape" mc:Ignorable="w14 w15 wp14">
-  <w15:person w15:author="Bard, David E. (HSC)">
-    <w15:presenceInfo w15:providerId="AD" w15:userId="S-1-5-21-598231604-1040596609-1897138802-15175"/>
-  </w15:person>
-</w15:people>
 </file>
 
 <file path=word/styles.xml><?xml version="1.0" encoding="utf-8"?>
@@ -2012,7 +1927,7 @@
 </file>
 
 <file path=customXml/itemProps1.xml><?xml version="1.0" encoding="utf-8"?>
-<ds:datastoreItem xmlns:ds="http://schemas.openxmlformats.org/officeDocument/2006/customXml" ds:itemID="{813C5610-4F15-4568-8A25-17E486F43DFF}">
+<ds:datastoreItem xmlns:ds="http://schemas.openxmlformats.org/officeDocument/2006/customXml" ds:itemID="{6EB716CA-FFC8-4045-A245-72C770BE6E81}">
   <ds:schemaRefs>
     <ds:schemaRef ds:uri="http://schemas.openxmlformats.org/officeDocument/2006/bibliography"/>
   </ds:schemaRefs>

</xml_diff>